<commit_message>
Added certificate_template for participants
</commit_message>
<xml_diff>
--- a/Data/Event Certificate Template.docx
+++ b/Data/Event Certificate Template.docx
@@ -11,18 +11,18 @@
           <w:noProof/>
         </w:rPr>
         <w:drawing>
-          <wp:anchor distT="0" distB="0" distL="114300" distR="114300" simplePos="0" relativeHeight="251669504" behindDoc="1" locked="0" layoutInCell="1" allowOverlap="1" wp14:anchorId="2A921D53" wp14:editId="27575A71">
+          <wp:anchor distT="0" distB="0" distL="114300" distR="114300" simplePos="0" relativeHeight="251660287" behindDoc="1" locked="0" layoutInCell="1" allowOverlap="1" wp14:anchorId="35BF73B3" wp14:editId="5D649377">
             <wp:simplePos x="0" y="0"/>
             <wp:positionH relativeFrom="page">
               <wp:align>right</wp:align>
             </wp:positionH>
             <wp:positionV relativeFrom="paragraph">
-              <wp:posOffset>-625475</wp:posOffset>
+              <wp:posOffset>-621030</wp:posOffset>
             </wp:positionV>
-            <wp:extent cx="13134975" cy="8810625"/>
-            <wp:effectExtent l="0" t="0" r="9525" b="9525"/>
+            <wp:extent cx="13131165" cy="8813583"/>
+            <wp:effectExtent l="0" t="0" r="0" b="6985"/>
             <wp:wrapNone/>
-            <wp:docPr id="6" name="Picture 6"/>
+            <wp:docPr id="2048515197" name="Picture 1"/>
             <wp:cNvGraphicFramePr>
               <a:graphicFrameLocks xmlns:a="http://schemas.openxmlformats.org/drawingml/2006/main" noChangeAspect="1"/>
             </wp:cNvGraphicFramePr>
@@ -30,8 +30,10 @@
               <a:graphicData uri="http://schemas.openxmlformats.org/drawingml/2006/picture">
                 <pic:pic xmlns:pic="http://schemas.openxmlformats.org/drawingml/2006/picture">
                   <pic:nvPicPr>
-                    <pic:cNvPr id="6" name="Picture 6"/>
-                    <pic:cNvPicPr/>
+                    <pic:cNvPr id="0" name="Picture 1"/>
+                    <pic:cNvPicPr>
+                      <a:picLocks noChangeAspect="1" noChangeArrowheads="1"/>
+                    </pic:cNvPicPr>
                   </pic:nvPicPr>
                   <pic:blipFill>
                     <a:blip r:embed="rId7">
@@ -41,26 +43,31 @@
                         </a:ext>
                       </a:extLst>
                     </a:blip>
+                    <a:srcRect/>
                     <a:stretch>
                       <a:fillRect/>
                     </a:stretch>
                   </pic:blipFill>
-                  <pic:spPr>
+                  <pic:spPr bwMode="auto">
                     <a:xfrm>
                       <a:off x="0" y="0"/>
-                      <a:ext cx="13134975" cy="8810625"/>
+                      <a:ext cx="13131165" cy="8813583"/>
                     </a:xfrm>
                     <a:prstGeom prst="rect">
                       <a:avLst/>
                     </a:prstGeom>
+                    <a:noFill/>
+                    <a:ln>
+                      <a:noFill/>
+                    </a:ln>
                   </pic:spPr>
                 </pic:pic>
               </a:graphicData>
             </a:graphic>
-            <wp14:sizeRelH relativeFrom="page">
+            <wp14:sizeRelH relativeFrom="margin">
               <wp14:pctWidth>0</wp14:pctWidth>
             </wp14:sizeRelH>
-            <wp14:sizeRelV relativeFrom="page">
+            <wp14:sizeRelV relativeFrom="margin">
               <wp14:pctHeight>0</wp14:pctHeight>
             </wp14:sizeRelV>
           </wp:anchor>
@@ -168,7 +175,7 @@
           <w:noProof/>
         </w:rPr>
         <w:drawing>
-          <wp:anchor distT="0" distB="0" distL="114300" distR="114300" simplePos="0" relativeHeight="251667456" behindDoc="0" locked="0" layoutInCell="1" allowOverlap="1" wp14:anchorId="3830EAFF" wp14:editId="57E4AB0B">
+          <wp:anchor distT="0" distB="0" distL="114300" distR="114300" simplePos="0" relativeHeight="251667456" behindDoc="0" locked="0" layoutInCell="1" allowOverlap="1" wp14:anchorId="3830EAFF" wp14:editId="234C4270">
             <wp:simplePos x="0" y="0"/>
             <wp:positionH relativeFrom="column">
               <wp:posOffset>10229850</wp:posOffset>
@@ -320,7 +327,7 @@
           <w:noProof/>
         </w:rPr>
         <w:drawing>
-          <wp:anchor distT="0" distB="0" distL="114300" distR="114300" simplePos="0" relativeHeight="251670528" behindDoc="1" locked="0" layoutInCell="1" allowOverlap="1" wp14:anchorId="7BDE0028" wp14:editId="54BA9A21">
+          <wp:anchor distT="0" distB="0" distL="114300" distR="114300" simplePos="0" relativeHeight="251670528" behindDoc="1" locked="0" layoutInCell="1" allowOverlap="1" wp14:anchorId="7BDE0028" wp14:editId="5ACECB79">
             <wp:simplePos x="0" y="0"/>
             <wp:positionH relativeFrom="column">
               <wp:posOffset>933450</wp:posOffset>

</xml_diff>